<commit_message>
A simple mistake :D
</commit_message>
<xml_diff>
--- a/PHASE1_LEXICAL_ANALYZER/Result_Sheets/Student_Report.docx
+++ b/PHASE1_LEXICAL_ANALYZER/Result_Sheets/Student_Report.docx
@@ -5,6 +5,7 @@
     <w:sdt>
       <w:sdtPr>
         <w:rPr>
+          <w:rFonts w:eastAsiaTheme="minorHAnsi"/>
           <w:color w:val="5B9BD5" w:themeColor="accent1"/>
         </w:rPr>
         <w:id w:val="-281117288"/>
@@ -161,6 +162,7 @@
             <w:dataBinding w:prefixMappings="xmlns:ns0='http://purl.org/dc/elements/1.1/' xmlns:ns1='http://schemas.openxmlformats.org/package/2006/metadata/core-properties' " w:xpath="/ns1:coreProperties[1]/ns0:subject[1]" w:storeItemID="{6C3C8BC8-F283-45AE-878A-BAB7291924A1}"/>
             <w:text/>
           </w:sdtPr>
+          <w:sdtEndPr/>
           <w:sdtContent>
             <w:p>
               <w:pPr>
@@ -386,8 +388,10 @@
                                     <w:sz w:val="28"/>
                                     <w:szCs w:val="28"/>
                                   </w:rPr>
-                                  <w:t xml:space="preserve"> 94315504</w:t>
+                                  <w:t xml:space="preserve"> 9431550</w:t>
                                 </w:r>
+                                <w:bookmarkStart w:id="0" w:name="_GoBack"/>
+                                <w:bookmarkEnd w:id="0"/>
                               </w:p>
                               <w:p>
                                 <w:pPr>
@@ -510,8 +514,10 @@
                               <w:sz w:val="28"/>
                               <w:szCs w:val="28"/>
                             </w:rPr>
-                            <w:t xml:space="preserve"> 94315504</w:t>
+                            <w:t xml:space="preserve"> 9431550</w:t>
                           </w:r>
+                          <w:bookmarkStart w:id="1" w:name="_GoBack"/>
+                          <w:bookmarkEnd w:id="1"/>
                         </w:p>
                         <w:p>
                           <w:pPr>
@@ -8614,8 +8620,6 @@
               </w:rPr>
               <w:t>program</w:t>
             </w:r>
-            <w:bookmarkStart w:id="0" w:name="_GoBack"/>
-            <w:bookmarkEnd w:id="0"/>
           </w:p>
         </w:tc>
         <w:tc>
@@ -35523,7 +35527,7 @@
         <w:sz w:val="20"/>
         <w:szCs w:val="20"/>
       </w:rPr>
-      <w:t>22</w:t>
+      <w:t>20</w:t>
     </w:r>
     <w:r>
       <w:rPr>
@@ -35983,6 +35987,7 @@
   <w:style w:type="character" w:default="1" w:styleId="DefaultParagraphFont">
     <w:name w:val="Default Paragraph Font"/>
     <w:uiPriority w:val="1"/>
+    <w:semiHidden/>
     <w:unhideWhenUsed/>
   </w:style>
   <w:style w:type="table" w:default="1" w:styleId="TableNormal">
@@ -36543,6 +36548,7 @@
   </w:compat>
   <w:rsids>
     <w:rsidRoot w:val="00FD5634"/>
+    <w:rsid w:val="00225C12"/>
     <w:rsid w:val="00FD5634"/>
   </w:rsids>
   <m:mathPr>
@@ -37290,7 +37296,7 @@
 </file>
 
 <file path=customXml/itemProps2.xml><?xml version="1.0" encoding="utf-8"?>
-<ds:datastoreItem xmlns:ds="http://schemas.openxmlformats.org/officeDocument/2006/customXml" ds:itemID="{1B940606-76E1-4D3A-A957-2CF68B467EF8}">
+<ds:datastoreItem xmlns:ds="http://schemas.openxmlformats.org/officeDocument/2006/customXml" ds:itemID="{40FF7F0F-4311-46ED-98C8-5FFE04BC1B51}">
   <ds:schemaRefs>
     <ds:schemaRef ds:uri="http://schemas.openxmlformats.org/officeDocument/2006/bibliography"/>
   </ds:schemaRefs>

</xml_diff>